<commit_message>
Edited newton.tex (on Newton's 3rd law and Tension)
My editing of the first few parts of this lab was extensive.  I greatly cut down the number of words, and also removed two old, pixelated drawings that weren't very important.  For the rest of the lab, I removed many instances of "double headers," where there is one header that says "Normal Forces" followed by a short intro, folled by "Activity 6: Normal Forces".  I just put everything together under the activity part, and got rid of the extra header.
</commit_message>
<xml_diff>
--- a/StudentGuideModule1/newton/newton_fig2_new.docx
+++ b/StudentGuideModule1/newton/newton_fig2_new.docx
@@ -1,6 +1,6 @@
 
 <file path=word/document.xml><?xml version="1.0" encoding="utf-8"?>
-<w:document xmlns:wpc="http://schemas.microsoft.com/office/word/2010/wordprocessingCanvas" xmlns:cx="http://schemas.microsoft.com/office/drawing/2014/chartex" xmlns:cx1="http://schemas.microsoft.com/office/drawing/2015/9/8/chartex" xmlns:cx2="http://schemas.microsoft.com/office/drawing/2015/10/21/chartex" xmlns:cx3="http://schemas.microsoft.com/office/drawing/2016/5/9/chartex" xmlns:cx4="http://schemas.microsoft.com/office/drawing/2016/5/10/chartex" xmlns:cx5="http://schemas.microsoft.com/office/drawing/2016/5/11/chartex" xmlns:cx6="http://schemas.microsoft.com/office/drawing/2016/5/12/chartex" xmlns:cx7="http://schemas.microsoft.com/office/drawing/2016/5/13/chartex" xmlns:cx8="http://schemas.microsoft.com/office/drawing/2016/5/14/chartex" xmlns:mc="http://schemas.openxmlformats.org/markup-compatibility/2006" xmlns:aink="http://schemas.microsoft.com/office/drawing/2016/ink" xmlns:am3d="http://schemas.microsoft.com/office/drawing/2017/model3d" xmlns:o="urn:schemas-microsoft-com:office:office" xmlns:r="http://schemas.openxmlformats.org/officeDocument/2006/relationships" xmlns:m="http://schemas.openxmlformats.org/officeDocument/2006/math" xmlns:v="urn:schemas-microsoft-com:vml" xmlns:wp14="http://schemas.microsoft.com/office/word/2010/wordprocessingDrawing" xmlns:wp="http://schemas.openxmlformats.org/drawingml/2006/wordprocessingDrawing" xmlns:w10="urn:schemas-microsoft-com:office:word" xmlns:w="http://schemas.openxmlformats.org/wordprocessingml/2006/main" xmlns:w14="http://schemas.microsoft.com/office/word/2010/wordml" xmlns:w15="http://schemas.microsoft.com/office/word/2012/wordml" xmlns:w16cid="http://schemas.microsoft.com/office/word/2016/wordml/cid" xmlns:w16se="http://schemas.microsoft.com/office/word/2015/wordml/symex" xmlns:wpg="http://schemas.microsoft.com/office/word/2010/wordprocessingGroup" xmlns:wpi="http://schemas.microsoft.com/office/word/2010/wordprocessingInk" xmlns:wne="http://schemas.microsoft.com/office/word/2006/wordml" xmlns:wps="http://schemas.microsoft.com/office/word/2010/wordprocessingShape" mc:Ignorable="w14 w15 w16se w16cid wp14">
+<w:document xmlns:wpc="http://schemas.microsoft.com/office/word/2010/wordprocessingCanvas" xmlns:cx="http://schemas.microsoft.com/office/drawing/2014/chartex" xmlns:cx1="http://schemas.microsoft.com/office/drawing/2015/9/8/chartex" xmlns:mc="http://schemas.openxmlformats.org/markup-compatibility/2006" xmlns:o="urn:schemas-microsoft-com:office:office" xmlns:r="http://schemas.openxmlformats.org/officeDocument/2006/relationships" xmlns:m="http://schemas.openxmlformats.org/officeDocument/2006/math" xmlns:v="urn:schemas-microsoft-com:vml" xmlns:wp14="http://schemas.microsoft.com/office/word/2010/wordprocessingDrawing" xmlns:wp="http://schemas.openxmlformats.org/drawingml/2006/wordprocessingDrawing" xmlns:w10="urn:schemas-microsoft-com:office:word" xmlns:w="http://schemas.openxmlformats.org/wordprocessingml/2006/main" xmlns:w14="http://schemas.microsoft.com/office/word/2010/wordml" xmlns:w15="http://schemas.microsoft.com/office/word/2012/wordml" xmlns:w16se="http://schemas.microsoft.com/office/word/2015/wordml/symex" xmlns:wpg="http://schemas.microsoft.com/office/word/2010/wordprocessingGroup" xmlns:wpi="http://schemas.microsoft.com/office/word/2010/wordprocessingInk" xmlns:wne="http://schemas.microsoft.com/office/word/2006/wordml" xmlns:wps="http://schemas.microsoft.com/office/word/2010/wordprocessingShape" mc:Ignorable="w14 w15 w16se wp14">
   <w:body>
     <w:p>
       <w:pPr>
@@ -23,39 +23,41 @@
         <mc:AlternateContent>
           <mc:Choice Requires="wps">
             <w:drawing>
-              <wp:anchor distT="0" distB="0" distL="114300" distR="114300" simplePos="0" relativeHeight="251656192" behindDoc="0" locked="0" layoutInCell="1" allowOverlap="1" wp14:anchorId="623AE684" wp14:editId="08AA5243">
+              <wp:anchor distT="0" distB="0" distL="114300" distR="114300" simplePos="0" relativeHeight="251640320" behindDoc="0" locked="0" layoutInCell="1" allowOverlap="1" wp14:anchorId="1CC61951" wp14:editId="76C608F8">
                 <wp:simplePos x="0" y="0"/>
                 <wp:positionH relativeFrom="column">
-                  <wp:posOffset>0</wp:posOffset>
+                  <wp:posOffset>1871869</wp:posOffset>
                 </wp:positionH>
                 <wp:positionV relativeFrom="paragraph">
-                  <wp:posOffset>889000</wp:posOffset>
+                  <wp:posOffset>868018</wp:posOffset>
                 </wp:positionV>
-                <wp:extent cx="1363980" cy="373380"/>
-                <wp:effectExtent l="0" t="0" r="0" b="7620"/>
+                <wp:extent cx="1152939" cy="708578"/>
+                <wp:effectExtent l="38100" t="38100" r="47625" b="53975"/>
                 <wp:wrapNone/>
-                <wp:docPr id="5" name="Text Box 5"/>
+                <wp:docPr id="4" name="Straight Arrow Connector 4"/>
                 <wp:cNvGraphicFramePr/>
                 <a:graphic xmlns:a="http://schemas.openxmlformats.org/drawingml/2006/main">
                   <a:graphicData uri="http://schemas.microsoft.com/office/word/2010/wordprocessingShape">
                     <wps:wsp>
-                      <wps:cNvSpPr txBox="1"/>
+                      <wps:cNvCnPr/>
                       <wps:spPr>
-                        <a:xfrm>
+                        <a:xfrm rot="10800000" flipV="1">
                           <a:off x="0" y="0"/>
-                          <a:ext cx="1363980" cy="373380"/>
+                          <a:ext cx="1152939" cy="708578"/>
                         </a:xfrm>
-                        <a:prstGeom prst="rect">
+                        <a:prstGeom prst="straightConnector1">
                           <a:avLst/>
                         </a:prstGeom>
-                        <a:noFill/>
-                        <a:ln w="6350">
-                          <a:noFill/>
+                        <a:ln w="12700">
+                          <a:solidFill>
+                            <a:schemeClr val="tx1"/>
+                          </a:solidFill>
+                          <a:headEnd type="arrow" w="med" len="med"/>
+                          <a:tailEnd type="arrow" w="med" len="med"/>
                         </a:ln>
-                        <a:effectLst/>
                       </wps:spPr>
                       <wps:style>
-                        <a:lnRef idx="0">
+                        <a:lnRef idx="1">
                           <a:schemeClr val="accent1"/>
                         </a:lnRef>
                         <a:fillRef idx="0">
@@ -65,185 +67,10 @@
                           <a:schemeClr val="accent1"/>
                         </a:effectRef>
                         <a:fontRef idx="minor">
-                          <a:schemeClr val="dk1"/>
+                          <a:schemeClr val="tx1"/>
                         </a:fontRef>
                       </wps:style>
-                      <wps:txbx>
-                        <w:txbxContent>
-                          <w:p>
-                            <w:pPr>
-                              <w:rPr>
-                                <w:sz w:val="24"/>
-                              </w:rPr>
-                            </w:pPr>
-                            <m:oMathPara>
-                              <m:oMath>
-                                <m:sSub>
-                                  <m:sSubPr>
-                                    <m:ctrlPr>
-                                      <w:rPr>
-                                        <w:rFonts w:ascii="Cambria Math" w:hAnsi="Cambria Math"/>
-                                        <w:i/>
-                                        <w:sz w:val="24"/>
-                                      </w:rPr>
-                                    </m:ctrlPr>
-                                  </m:sSubPr>
-                                  <m:e>
-                                    <m:acc>
-                                      <m:accPr>
-                                        <m:chr m:val="⃗"/>
-                                        <m:ctrlPr>
-                                          <w:rPr>
-                                            <w:rFonts w:ascii="Cambria Math" w:hAnsi="Cambria Math"/>
-                                            <w:i/>
-                                            <w:sz w:val="24"/>
-                                          </w:rPr>
-                                        </m:ctrlPr>
-                                      </m:accPr>
-                                      <m:e>
-                                        <m:r>
-                                          <w:rPr>
-                                            <w:rFonts w:ascii="Cambria Math" w:hAnsi="Cambria Math"/>
-                                            <w:sz w:val="24"/>
-                                          </w:rPr>
-                                          <m:t>F</m:t>
-                                        </m:r>
-                                      </m:e>
-                                    </m:acc>
-                                  </m:e>
-                                  <m:sub>
-                                    <m:r>
-                                      <w:rPr>
-                                        <w:rFonts w:ascii="Cambria Math" w:hAnsi="Cambria Math"/>
-                                        <w:sz w:val="24"/>
-                                      </w:rPr>
-                                      <m:t>1</m:t>
-                                    </m:r>
-                                    <m:r>
-                                      <w:rPr>
-                                        <w:rFonts w:ascii="Cambria Math" w:hAnsi="Cambria Math"/>
-                                        <w:sz w:val="24"/>
-                                      </w:rPr>
-                                      <m:t xml:space="preserve"> </m:t>
-                                    </m:r>
-                                    <m:r>
-                                      <m:rPr>
-                                        <m:sty m:val="p"/>
-                                      </m:rPr>
-                                      <w:rPr>
-                                        <w:rFonts w:ascii="Cambria Math" w:hAnsi="Cambria Math"/>
-                                        <w:sz w:val="24"/>
-                                      </w:rPr>
-                                      <m:t>on</m:t>
-                                    </m:r>
-                                    <m:r>
-                                      <w:rPr>
-                                        <w:rFonts w:ascii="Cambria Math" w:hAnsi="Cambria Math"/>
-                                        <w:sz w:val="24"/>
-                                      </w:rPr>
-                                      <m:t xml:space="preserve"> </m:t>
-                                    </m:r>
-                                    <m:r>
-                                      <w:rPr>
-                                        <w:rFonts w:ascii="Cambria Math" w:hAnsi="Cambria Math"/>
-                                        <w:sz w:val="24"/>
-                                      </w:rPr>
-                                      <m:t>2</m:t>
-                                    </m:r>
-                                  </m:sub>
-                                </m:sSub>
-                                <m:r>
-                                  <w:rPr>
-                                    <w:rFonts w:ascii="Cambria Math" w:hAnsi="Cambria Math"/>
-                                    <w:sz w:val="24"/>
-                                  </w:rPr>
-                                  <m:t>=-</m:t>
-                                </m:r>
-                                <m:sSub>
-                                  <m:sSubPr>
-                                    <m:ctrlPr>
-                                      <w:rPr>
-                                        <w:rFonts w:ascii="Cambria Math" w:hAnsi="Cambria Math"/>
-                                        <w:i/>
-                                        <w:sz w:val="24"/>
-                                      </w:rPr>
-                                    </m:ctrlPr>
-                                  </m:sSubPr>
-                                  <m:e>
-                                    <m:acc>
-                                      <m:accPr>
-                                        <m:chr m:val="⃗"/>
-                                        <m:ctrlPr>
-                                          <w:rPr>
-                                            <w:rFonts w:ascii="Cambria Math" w:hAnsi="Cambria Math"/>
-                                            <w:i/>
-                                            <w:sz w:val="24"/>
-                                          </w:rPr>
-                                        </m:ctrlPr>
-                                      </m:accPr>
-                                      <m:e>
-                                        <m:r>
-                                          <w:rPr>
-                                            <w:rFonts w:ascii="Cambria Math" w:hAnsi="Cambria Math"/>
-                                            <w:sz w:val="24"/>
-                                          </w:rPr>
-                                          <m:t>F</m:t>
-                                        </m:r>
-                                      </m:e>
-                                    </m:acc>
-                                  </m:e>
-                                  <m:sub>
-                                    <m:r>
-                                      <w:rPr>
-                                        <w:rFonts w:ascii="Cambria Math" w:hAnsi="Cambria Math"/>
-                                        <w:sz w:val="24"/>
-                                      </w:rPr>
-                                      <m:t>2</m:t>
-                                    </m:r>
-                                    <m:r>
-                                      <w:rPr>
-                                        <w:rFonts w:ascii="Cambria Math" w:hAnsi="Cambria Math"/>
-                                        <w:sz w:val="24"/>
-                                      </w:rPr>
-                                      <m:t xml:space="preserve"> </m:t>
-                                    </m:r>
-                                    <m:r>
-                                      <m:rPr>
-                                        <m:sty m:val="p"/>
-                                      </m:rPr>
-                                      <w:rPr>
-                                        <w:rFonts w:ascii="Cambria Math" w:hAnsi="Cambria Math"/>
-                                        <w:sz w:val="24"/>
-                                      </w:rPr>
-                                      <m:t>on</m:t>
-                                    </m:r>
-                                    <m:r>
-                                      <w:rPr>
-                                        <w:rFonts w:ascii="Cambria Math" w:hAnsi="Cambria Math"/>
-                                        <w:sz w:val="24"/>
-                                      </w:rPr>
-                                      <m:t xml:space="preserve"> </m:t>
-                                    </m:r>
-                                    <m:r>
-                                      <w:rPr>
-                                        <w:rFonts w:ascii="Cambria Math" w:hAnsi="Cambria Math"/>
-                                        <w:sz w:val="24"/>
-                                      </w:rPr>
-                                      <m:t>1</m:t>
-                                    </m:r>
-                                  </m:sub>
-                                </m:sSub>
-                              </m:oMath>
-                            </m:oMathPara>
-                          </w:p>
-                        </w:txbxContent>
-                      </wps:txbx>
-                      <wps:bodyPr rot="0" spcFirstLastPara="0" vertOverflow="overflow" horzOverflow="overflow" vert="horz" wrap="square" lIns="91440" tIns="45720" rIns="91440" bIns="45720" numCol="1" spcCol="0" rtlCol="0" fromWordArt="0" anchor="t" anchorCtr="0" forceAA="0" compatLnSpc="1">
-                        <a:prstTxWarp prst="textNoShape">
-                          <a:avLst/>
-                        </a:prstTxWarp>
-                        <a:noAutofit/>
-                      </wps:bodyPr>
+                      <wps:bodyPr/>
                     </wps:wsp>
                   </a:graphicData>
                 </a:graphic>
@@ -258,181 +85,12 @@
           </mc:Choice>
           <mc:Fallback>
             <w:pict>
-              <v:shapetype w14:anchorId="623AE684" id="_x0000_t202" coordsize="21600,21600" o:spt="202" path="m,l,21600r21600,l21600,xe">
-                <v:stroke joinstyle="miter"/>
-                <v:path gradientshapeok="t" o:connecttype="rect"/>
+              <v:shapetype w14:anchorId="5FE292B7" id="_x0000_t32" coordsize="21600,21600" o:spt="32" o:oned="t" path="m,l21600,21600e" filled="f">
+                <v:path arrowok="t" fillok="f" o:connecttype="none"/>
+                <o:lock v:ext="edit" shapetype="t"/>
               </v:shapetype>
-              <v:shape id="Text Box 5" o:spid="_x0000_s1026" type="#_x0000_t202" style="position:absolute;margin-left:0;margin-top:70pt;width:107.4pt;height:29.4pt;z-index:251656192;visibility:visible;mso-wrap-style:square;mso-width-percent:0;mso-height-percent:0;mso-wrap-distance-left:9pt;mso-wrap-distance-top:0;mso-wrap-distance-right:9pt;mso-wrap-distance-bottom:0;mso-position-horizontal:absolute;mso-position-horizontal-relative:text;mso-position-vertical:absolute;mso-position-vertical-relative:text;mso-width-percent:0;mso-height-percent:0;mso-width-relative:margin;mso-height-relative:margin;v-text-anchor:top" o:gfxdata="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" filled="f" stroked="f" strokeweight=".5pt">
-                <v:textbox>
-                  <w:txbxContent>
-                    <w:p>
-                      <w:pPr>
-                        <w:rPr>
-                          <w:sz w:val="24"/>
-                        </w:rPr>
-                      </w:pPr>
-                      <m:oMathPara>
-                        <m:oMath>
-                          <m:sSub>
-                            <m:sSubPr>
-                              <m:ctrlPr>
-                                <w:rPr>
-                                  <w:rFonts w:ascii="Cambria Math" w:hAnsi="Cambria Math"/>
-                                  <w:i/>
-                                  <w:sz w:val="24"/>
-                                </w:rPr>
-                              </m:ctrlPr>
-                            </m:sSubPr>
-                            <m:e>
-                              <m:acc>
-                                <m:accPr>
-                                  <m:chr m:val="⃗"/>
-                                  <m:ctrlPr>
-                                    <w:rPr>
-                                      <w:rFonts w:ascii="Cambria Math" w:hAnsi="Cambria Math"/>
-                                      <w:i/>
-                                      <w:sz w:val="24"/>
-                                    </w:rPr>
-                                  </m:ctrlPr>
-                                </m:accPr>
-                                <m:e>
-                                  <m:r>
-                                    <w:rPr>
-                                      <w:rFonts w:ascii="Cambria Math" w:hAnsi="Cambria Math"/>
-                                      <w:sz w:val="24"/>
-                                    </w:rPr>
-                                    <m:t>F</m:t>
-                                  </m:r>
-                                </m:e>
-                              </m:acc>
-                            </m:e>
-                            <m:sub>
-                              <m:r>
-                                <w:rPr>
-                                  <w:rFonts w:ascii="Cambria Math" w:hAnsi="Cambria Math"/>
-                                  <w:sz w:val="24"/>
-                                </w:rPr>
-                                <m:t>1</m:t>
-                              </m:r>
-                              <m:r>
-                                <w:rPr>
-                                  <w:rFonts w:ascii="Cambria Math" w:hAnsi="Cambria Math"/>
-                                  <w:sz w:val="24"/>
-                                </w:rPr>
-                                <m:t xml:space="preserve"> </m:t>
-                              </m:r>
-                              <m:r>
-                                <m:rPr>
-                                  <m:sty m:val="p"/>
-                                </m:rPr>
-                                <w:rPr>
-                                  <w:rFonts w:ascii="Cambria Math" w:hAnsi="Cambria Math"/>
-                                  <w:sz w:val="24"/>
-                                </w:rPr>
-                                <m:t>on</m:t>
-                              </m:r>
-                              <m:r>
-                                <w:rPr>
-                                  <w:rFonts w:ascii="Cambria Math" w:hAnsi="Cambria Math"/>
-                                  <w:sz w:val="24"/>
-                                </w:rPr>
-                                <m:t xml:space="preserve"> </m:t>
-                              </m:r>
-                              <m:r>
-                                <w:rPr>
-                                  <w:rFonts w:ascii="Cambria Math" w:hAnsi="Cambria Math"/>
-                                  <w:sz w:val="24"/>
-                                </w:rPr>
-                                <m:t>2</m:t>
-                              </m:r>
-                            </m:sub>
-                          </m:sSub>
-                          <m:r>
-                            <w:rPr>
-                              <w:rFonts w:ascii="Cambria Math" w:hAnsi="Cambria Math"/>
-                              <w:sz w:val="24"/>
-                            </w:rPr>
-                            <m:t>=-</m:t>
-                          </m:r>
-                          <m:sSub>
-                            <m:sSubPr>
-                              <m:ctrlPr>
-                                <w:rPr>
-                                  <w:rFonts w:ascii="Cambria Math" w:hAnsi="Cambria Math"/>
-                                  <w:i/>
-                                  <w:sz w:val="24"/>
-                                </w:rPr>
-                              </m:ctrlPr>
-                            </m:sSubPr>
-                            <m:e>
-                              <m:acc>
-                                <m:accPr>
-                                  <m:chr m:val="⃗"/>
-                                  <m:ctrlPr>
-                                    <w:rPr>
-                                      <w:rFonts w:ascii="Cambria Math" w:hAnsi="Cambria Math"/>
-                                      <w:i/>
-                                      <w:sz w:val="24"/>
-                                    </w:rPr>
-                                  </m:ctrlPr>
-                                </m:accPr>
-                                <m:e>
-                                  <m:r>
-                                    <w:rPr>
-                                      <w:rFonts w:ascii="Cambria Math" w:hAnsi="Cambria Math"/>
-                                      <w:sz w:val="24"/>
-                                    </w:rPr>
-                                    <m:t>F</m:t>
-                                  </m:r>
-                                </m:e>
-                              </m:acc>
-                            </m:e>
-                            <m:sub>
-                              <m:r>
-                                <w:rPr>
-                                  <w:rFonts w:ascii="Cambria Math" w:hAnsi="Cambria Math"/>
-                                  <w:sz w:val="24"/>
-                                </w:rPr>
-                                <m:t>2</m:t>
-                              </m:r>
-                              <m:r>
-                                <w:rPr>
-                                  <w:rFonts w:ascii="Cambria Math" w:hAnsi="Cambria Math"/>
-                                  <w:sz w:val="24"/>
-                                </w:rPr>
-                                <m:t xml:space="preserve"> </m:t>
-                              </m:r>
-                              <m:r>
-                                <m:rPr>
-                                  <m:sty m:val="p"/>
-                                </m:rPr>
-                                <w:rPr>
-                                  <w:rFonts w:ascii="Cambria Math" w:hAnsi="Cambria Math"/>
-                                  <w:sz w:val="24"/>
-                                </w:rPr>
-                                <m:t>on</m:t>
-                              </m:r>
-                              <m:r>
-                                <w:rPr>
-                                  <w:rFonts w:ascii="Cambria Math" w:hAnsi="Cambria Math"/>
-                                  <w:sz w:val="24"/>
-                                </w:rPr>
-                                <m:t xml:space="preserve"> </m:t>
-                              </m:r>
-                              <m:r>
-                                <w:rPr>
-                                  <w:rFonts w:ascii="Cambria Math" w:hAnsi="Cambria Math"/>
-                                  <w:sz w:val="24"/>
-                                </w:rPr>
-                                <m:t>1</m:t>
-                              </m:r>
-                            </m:sub>
-                          </m:sSub>
-                        </m:oMath>
-                      </m:oMathPara>
-                    </w:p>
-                  </w:txbxContent>
-                </v:textbox>
+              <v:shape id="Straight Arrow Connector 4" o:spid="_x0000_s1026" type="#_x0000_t32" style="position:absolute;margin-left:147.4pt;margin-top:68.35pt;width:90.8pt;height:55.8pt;rotation:180;flip:y;z-index:251640320;visibility:visible;mso-wrap-style:square;mso-width-percent:0;mso-height-percent:0;mso-wrap-distance-left:9pt;mso-wrap-distance-top:0;mso-wrap-distance-right:9pt;mso-wrap-distance-bottom:0;mso-position-horizontal:absolute;mso-position-horizontal-relative:text;mso-position-vertical:absolute;mso-position-vertical-relative:text;mso-width-percent:0;mso-height-percent:0;mso-width-relative:margin;mso-height-relative:margin" o:gfxdata="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" strokecolor="black [3213]" strokeweight="1pt">
+                <v:stroke startarrow="open" endarrow="open"/>
               </v:shape>
             </w:pict>
           </mc:Fallback>
@@ -448,18 +106,18 @@
         <mc:AlternateContent>
           <mc:Choice Requires="wps">
             <w:drawing>
-              <wp:anchor distT="0" distB="0" distL="114300" distR="114300" simplePos="0" relativeHeight="251658240" behindDoc="0" locked="0" layoutInCell="1" allowOverlap="1" wp14:anchorId="4C47DFD6" wp14:editId="7C62FE2A">
+              <wp:anchor distT="0" distB="0" distL="114300" distR="114300" simplePos="0" relativeHeight="251685376" behindDoc="0" locked="0" layoutInCell="1" allowOverlap="1" wp14:anchorId="092294EF" wp14:editId="0EB837F8">
                 <wp:simplePos x="0" y="0"/>
                 <wp:positionH relativeFrom="column">
-                  <wp:posOffset>1820008</wp:posOffset>
+                  <wp:posOffset>2893584</wp:posOffset>
                 </wp:positionH>
                 <wp:positionV relativeFrom="paragraph">
-                  <wp:posOffset>1521069</wp:posOffset>
+                  <wp:posOffset>622963</wp:posOffset>
                 </wp:positionV>
-                <wp:extent cx="457200" cy="363416"/>
-                <wp:effectExtent l="0" t="0" r="0" b="0"/>
+                <wp:extent cx="548640" cy="449580"/>
+                <wp:effectExtent l="0" t="0" r="0" b="7620"/>
                 <wp:wrapNone/>
-                <wp:docPr id="6" name="Text Box 6"/>
+                <wp:docPr id="9" name="Text Box 9"/>
                 <wp:cNvGraphicFramePr/>
                 <a:graphic xmlns:a="http://schemas.openxmlformats.org/drawingml/2006/main">
                   <a:graphicData uri="http://schemas.microsoft.com/office/word/2010/wordprocessingShape">
@@ -468,7 +126,7 @@
                       <wps:spPr>
                         <a:xfrm>
                           <a:off x="0" y="0"/>
-                          <a:ext cx="457200" cy="363416"/>
+                          <a:ext cx="548640" cy="449580"/>
                         </a:xfrm>
                         <a:prstGeom prst="rect">
                           <a:avLst/>
@@ -533,13 +191,7 @@
                                       <w:rPr>
                                         <w:rFonts w:ascii="Cambria Math" w:hAnsi="Cambria Math"/>
                                       </w:rPr>
-                                      <m:t>2</m:t>
-                                    </m:r>
-                                    <m:r>
-                                      <w:rPr>
-                                        <w:rFonts w:ascii="Cambria Math" w:hAnsi="Cambria Math"/>
-                                      </w:rPr>
-                                      <m:t xml:space="preserve"> </m:t>
+                                      <m:t xml:space="preserve">1 </m:t>
                                     </m:r>
                                     <m:r>
                                       <m:rPr>
@@ -554,13 +206,7 @@
                                       <w:rPr>
                                         <w:rFonts w:ascii="Cambria Math" w:hAnsi="Cambria Math"/>
                                       </w:rPr>
-                                      <m:t xml:space="preserve"> </m:t>
-                                    </m:r>
-                                    <m:r>
-                                      <w:rPr>
-                                        <w:rFonts w:ascii="Cambria Math" w:hAnsi="Cambria Math"/>
-                                      </w:rPr>
-                                      <m:t>1</m:t>
+                                      <m:t xml:space="preserve"> 2</m:t>
                                     </m:r>
                                   </m:sub>
                                 </m:sSub>
@@ -581,15 +227,16 @@
                 <wp14:sizeRelH relativeFrom="margin">
                   <wp14:pctWidth>0</wp14:pctWidth>
                 </wp14:sizeRelH>
-                <wp14:sizeRelV relativeFrom="margin">
-                  <wp14:pctHeight>0</wp14:pctHeight>
-                </wp14:sizeRelV>
               </wp:anchor>
             </w:drawing>
           </mc:Choice>
           <mc:Fallback>
             <w:pict>
-              <v:shape w14:anchorId="4C47DFD6" id="Text Box 6" o:spid="_x0000_s1027" type="#_x0000_t202" style="position:absolute;margin-left:143.3pt;margin-top:119.75pt;width:36pt;height:28.6pt;z-index:251658240;visibility:visible;mso-wrap-style:square;mso-width-percent:0;mso-height-percent:0;mso-wrap-distance-left:9pt;mso-wrap-distance-top:0;mso-wrap-distance-right:9pt;mso-wrap-distance-bottom:0;mso-position-horizontal:absolute;mso-position-horizontal-relative:text;mso-position-vertical:absolute;mso-position-vertical-relative:text;mso-width-percent:0;mso-height-percent:0;mso-width-relative:margin;mso-height-relative:margin;v-text-anchor:top" o:gfxdata="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" filled="f" stroked="f" strokeweight=".5pt">
+              <v:shapetype w14:anchorId="092294EF" id="_x0000_t202" coordsize="21600,21600" o:spt="202" path="m,l,21600r21600,l21600,xe">
+                <v:stroke joinstyle="miter"/>
+                <v:path gradientshapeok="t" o:connecttype="rect"/>
+              </v:shapetype>
+              <v:shape id="Text Box 9" o:spid="_x0000_s1026" type="#_x0000_t202" style="position:absolute;margin-left:227.85pt;margin-top:49.05pt;width:43.2pt;height:35.4pt;z-index:251685376;visibility:visible;mso-wrap-style:square;mso-width-percent:0;mso-wrap-distance-left:9pt;mso-wrap-distance-top:0;mso-wrap-distance-right:9pt;mso-wrap-distance-bottom:0;mso-position-horizontal:absolute;mso-position-horizontal-relative:text;mso-position-vertical:absolute;mso-position-vertical-relative:text;mso-width-percent:0;mso-width-relative:margin;v-text-anchor:top" o:gfxdata="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" filled="f" stroked="f" strokeweight=".5pt">
                 <v:textbox>
                   <w:txbxContent>
                     <w:p>
@@ -630,13 +277,7 @@
                                 <w:rPr>
                                   <w:rFonts w:ascii="Cambria Math" w:hAnsi="Cambria Math"/>
                                 </w:rPr>
-                                <m:t>2</m:t>
-                              </m:r>
-                              <m:r>
-                                <w:rPr>
-                                  <w:rFonts w:ascii="Cambria Math" w:hAnsi="Cambria Math"/>
-                                </w:rPr>
-                                <m:t xml:space="preserve"> </m:t>
+                                <m:t xml:space="preserve">1 </m:t>
                               </m:r>
                               <m:r>
                                 <m:rPr>
@@ -651,13 +292,7 @@
                                 <w:rPr>
                                   <w:rFonts w:ascii="Cambria Math" w:hAnsi="Cambria Math"/>
                                 </w:rPr>
-                                <m:t xml:space="preserve"> </m:t>
-                              </m:r>
-                              <m:r>
-                                <w:rPr>
-                                  <w:rFonts w:ascii="Cambria Math" w:hAnsi="Cambria Math"/>
-                                </w:rPr>
-                                <m:t>1</m:t>
+                                <m:t xml:space="preserve"> 2</m:t>
                               </m:r>
                             </m:sub>
                           </m:sSub>
@@ -681,166 +316,18 @@
         <mc:AlternateContent>
           <mc:Choice Requires="wps">
             <w:drawing>
-              <wp:anchor distT="0" distB="0" distL="114300" distR="114300" simplePos="0" relativeHeight="251654144" behindDoc="0" locked="0" layoutInCell="1" allowOverlap="1" wp14:anchorId="1CC61951" wp14:editId="76C608F8">
+              <wp:anchor distT="0" distB="0" distL="114300" distR="114300" simplePos="0" relativeHeight="251656704" behindDoc="0" locked="0" layoutInCell="1" allowOverlap="1" wp14:anchorId="4C47DFD6" wp14:editId="7C62FE2A">
                 <wp:simplePos x="0" y="0"/>
                 <wp:positionH relativeFrom="column">
-                  <wp:posOffset>1742831</wp:posOffset>
+                  <wp:posOffset>1641005</wp:posOffset>
                 </wp:positionH>
                 <wp:positionV relativeFrom="paragraph">
-                  <wp:posOffset>1264920</wp:posOffset>
+                  <wp:posOffset>1424747</wp:posOffset>
                 </wp:positionV>
-                <wp:extent cx="548640" cy="426720"/>
-                <wp:effectExtent l="38100" t="0" r="22860" b="49530"/>
-                <wp:wrapNone/>
-                <wp:docPr id="4" name="Straight Arrow Connector 4"/>
-                <wp:cNvGraphicFramePr/>
-                <a:graphic xmlns:a="http://schemas.openxmlformats.org/drawingml/2006/main">
-                  <a:graphicData uri="http://schemas.microsoft.com/office/word/2010/wordprocessingShape">
-                    <wps:wsp>
-                      <wps:cNvCnPr/>
-                      <wps:spPr>
-                        <a:xfrm rot="10800000" flipV="1">
-                          <a:off x="0" y="0"/>
-                          <a:ext cx="548640" cy="426720"/>
-                        </a:xfrm>
-                        <a:prstGeom prst="straightConnector1">
-                          <a:avLst/>
-                        </a:prstGeom>
-                        <a:ln w="12700">
-                          <a:solidFill>
-                            <a:schemeClr val="tx1"/>
-                          </a:solidFill>
-                          <a:tailEnd type="arrow"/>
-                        </a:ln>
-                      </wps:spPr>
-                      <wps:style>
-                        <a:lnRef idx="1">
-                          <a:schemeClr val="accent1"/>
-                        </a:lnRef>
-                        <a:fillRef idx="0">
-                          <a:schemeClr val="accent1"/>
-                        </a:fillRef>
-                        <a:effectRef idx="0">
-                          <a:schemeClr val="accent1"/>
-                        </a:effectRef>
-                        <a:fontRef idx="minor">
-                          <a:schemeClr val="tx1"/>
-                        </a:fontRef>
-                      </wps:style>
-                      <wps:bodyPr/>
-                    </wps:wsp>
-                  </a:graphicData>
-                </a:graphic>
-              </wp:anchor>
-            </w:drawing>
-          </mc:Choice>
-          <mc:Fallback>
-            <w:pict>
-              <v:shapetype w14:anchorId="3364C131" id="_x0000_t32" coordsize="21600,21600" o:spt="32" o:oned="t" path="m,l21600,21600e" filled="f">
-                <v:path arrowok="t" fillok="f" o:connecttype="none"/>
-                <o:lock v:ext="edit" shapetype="t"/>
-              </v:shapetype>
-              <v:shape id="Straight Arrow Connector 4" o:spid="_x0000_s1026" type="#_x0000_t32" style="position:absolute;margin-left:137.25pt;margin-top:99.6pt;width:43.2pt;height:33.6pt;rotation:180;flip:y;z-index:251654144;visibility:visible;mso-wrap-style:square;mso-wrap-distance-left:9pt;mso-wrap-distance-top:0;mso-wrap-distance-right:9pt;mso-wrap-distance-bottom:0;mso-position-horizontal:absolute;mso-position-horizontal-relative:text;mso-position-vertical:absolute;mso-position-vertical-relative:text" o:gfxdata="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" strokecolor="black [3213]" strokeweight="1pt">
-                <v:stroke endarrow="open"/>
-              </v:shape>
-            </w:pict>
-          </mc:Fallback>
-        </mc:AlternateContent>
-      </w:r>
-      <w:r>
-        <w:rPr>
-          <w:rFonts w:ascii="Times New Roman" w:hAnsi="Times New Roman" w:cs="Times New Roman"/>
-          <w:noProof/>
-          <w:sz w:val="24"/>
-          <w:szCs w:val="24"/>
-        </w:rPr>
-        <mc:AlternateContent>
-          <mc:Choice Requires="wps">
-            <w:drawing>
-              <wp:anchor distT="0" distB="0" distL="114300" distR="114300" simplePos="0" relativeHeight="251652096" behindDoc="0" locked="0" layoutInCell="1" allowOverlap="1" wp14:anchorId="26531C6A" wp14:editId="5D75CDD2">
-                <wp:simplePos x="0" y="0"/>
-                <wp:positionH relativeFrom="column">
-                  <wp:posOffset>2610485</wp:posOffset>
-                </wp:positionH>
-                <wp:positionV relativeFrom="paragraph">
-                  <wp:posOffset>597291</wp:posOffset>
-                </wp:positionV>
-                <wp:extent cx="548640" cy="426720"/>
-                <wp:effectExtent l="0" t="38100" r="60960" b="30480"/>
-                <wp:wrapNone/>
-                <wp:docPr id="3" name="Straight Arrow Connector 3"/>
-                <wp:cNvGraphicFramePr/>
-                <a:graphic xmlns:a="http://schemas.openxmlformats.org/drawingml/2006/main">
-                  <a:graphicData uri="http://schemas.microsoft.com/office/word/2010/wordprocessingShape">
-                    <wps:wsp>
-                      <wps:cNvCnPr/>
-                      <wps:spPr>
-                        <a:xfrm flipV="1">
-                          <a:off x="0" y="0"/>
-                          <a:ext cx="548640" cy="426720"/>
-                        </a:xfrm>
-                        <a:prstGeom prst="straightConnector1">
-                          <a:avLst/>
-                        </a:prstGeom>
-                        <a:ln w="12700">
-                          <a:solidFill>
-                            <a:schemeClr val="tx1"/>
-                          </a:solidFill>
-                          <a:tailEnd type="arrow"/>
-                        </a:ln>
-                      </wps:spPr>
-                      <wps:style>
-                        <a:lnRef idx="1">
-                          <a:schemeClr val="accent1"/>
-                        </a:lnRef>
-                        <a:fillRef idx="0">
-                          <a:schemeClr val="accent1"/>
-                        </a:fillRef>
-                        <a:effectRef idx="0">
-                          <a:schemeClr val="accent1"/>
-                        </a:effectRef>
-                        <a:fontRef idx="minor">
-                          <a:schemeClr val="tx1"/>
-                        </a:fontRef>
-                      </wps:style>
-                      <wps:bodyPr/>
-                    </wps:wsp>
-                  </a:graphicData>
-                </a:graphic>
-              </wp:anchor>
-            </w:drawing>
-          </mc:Choice>
-          <mc:Fallback>
-            <w:pict>
-              <v:shape w14:anchorId="1E802AB6" id="Straight Arrow Connector 3" o:spid="_x0000_s1026" type="#_x0000_t32" style="position:absolute;margin-left:205.55pt;margin-top:47.05pt;width:43.2pt;height:33.6pt;flip:y;z-index:251652096;visibility:visible;mso-wrap-style:square;mso-wrap-distance-left:9pt;mso-wrap-distance-top:0;mso-wrap-distance-right:9pt;mso-wrap-distance-bottom:0;mso-position-horizontal:absolute;mso-position-horizontal-relative:text;mso-position-vertical:absolute;mso-position-vertical-relative:text" o:gfxdata="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" strokecolor="black [3213]" strokeweight="1pt">
-                <v:stroke endarrow="open"/>
-              </v:shape>
-            </w:pict>
-          </mc:Fallback>
-        </mc:AlternateContent>
-      </w:r>
-      <w:r>
-        <w:rPr>
-          <w:rFonts w:ascii="Times New Roman" w:hAnsi="Times New Roman" w:cs="Times New Roman"/>
-          <w:noProof/>
-          <w:sz w:val="24"/>
-          <w:szCs w:val="24"/>
-        </w:rPr>
-        <mc:AlternateContent>
-          <mc:Choice Requires="wps">
-            <w:drawing>
-              <wp:anchor distT="0" distB="0" distL="114300" distR="114300" simplePos="0" relativeHeight="251662336" behindDoc="0" locked="0" layoutInCell="1" allowOverlap="1" wp14:anchorId="0B65DDCA" wp14:editId="5DFA4275">
-                <wp:simplePos x="0" y="0"/>
-                <wp:positionH relativeFrom="column">
-                  <wp:posOffset>2598420</wp:posOffset>
-                </wp:positionH>
-                <wp:positionV relativeFrom="paragraph">
-                  <wp:posOffset>967740</wp:posOffset>
-                </wp:positionV>
-                <wp:extent cx="815340" cy="381000"/>
+                <wp:extent cx="457200" cy="363416"/>
                 <wp:effectExtent l="0" t="0" r="0" b="0"/>
                 <wp:wrapNone/>
-                <wp:docPr id="8" name="Text Box 8"/>
+                <wp:docPr id="6" name="Text Box 6"/>
                 <wp:cNvGraphicFramePr/>
                 <a:graphic xmlns:a="http://schemas.openxmlformats.org/drawingml/2006/main">
                   <a:graphicData uri="http://schemas.microsoft.com/office/word/2010/wordprocessingShape">
@@ -849,237 +336,7 @@
                       <wps:spPr>
                         <a:xfrm>
                           <a:off x="0" y="0"/>
-                          <a:ext cx="815340" cy="381000"/>
-                        </a:xfrm>
-                        <a:prstGeom prst="rect">
-                          <a:avLst/>
-                        </a:prstGeom>
-                        <a:noFill/>
-                        <a:ln w="6350">
-                          <a:noFill/>
-                        </a:ln>
-                        <a:effectLst/>
-                      </wps:spPr>
-                      <wps:style>
-                        <a:lnRef idx="0">
-                          <a:schemeClr val="accent1"/>
-                        </a:lnRef>
-                        <a:fillRef idx="0">
-                          <a:schemeClr val="accent1"/>
-                        </a:fillRef>
-                        <a:effectRef idx="0">
-                          <a:schemeClr val="accent1"/>
-                        </a:effectRef>
-                        <a:fontRef idx="minor">
-                          <a:schemeClr val="dk1"/>
-                        </a:fontRef>
-                      </wps:style>
-                      <wps:txbx>
-                        <w:txbxContent>
-                          <w:p>
-                            <w:pPr>
-                              <w:rPr>
-                                <w:rFonts w:ascii="Times New Roman" w:hAnsi="Times New Roman" w:cs="Times New Roman"/>
-                              </w:rPr>
-                            </w:pPr>
-                            <w:r>
-                              <w:rPr>
-                                <w:rFonts w:ascii="Times New Roman" w:hAnsi="Times New Roman" w:cs="Times New Roman"/>
-                              </w:rPr>
-                              <w:t>Object 2</w:t>
-                            </w:r>
-                          </w:p>
-                        </w:txbxContent>
-                      </wps:txbx>
-                      <wps:bodyPr rot="0" spcFirstLastPara="0" vertOverflow="overflow" horzOverflow="overflow" vert="horz" wrap="square" lIns="91440" tIns="45720" rIns="91440" bIns="45720" numCol="1" spcCol="0" rtlCol="0" fromWordArt="0" anchor="t" anchorCtr="0" forceAA="0" compatLnSpc="1">
-                        <a:prstTxWarp prst="textNoShape">
-                          <a:avLst/>
-                        </a:prstTxWarp>
-                        <a:noAutofit/>
-                      </wps:bodyPr>
-                    </wps:wsp>
-                  </a:graphicData>
-                </a:graphic>
-                <wp14:sizeRelH relativeFrom="margin">
-                  <wp14:pctWidth>0</wp14:pctWidth>
-                </wp14:sizeRelH>
-                <wp14:sizeRelV relativeFrom="margin">
-                  <wp14:pctHeight>0</wp14:pctHeight>
-                </wp14:sizeRelV>
-              </wp:anchor>
-            </w:drawing>
-          </mc:Choice>
-          <mc:Fallback>
-            <w:pict>
-              <v:shape w14:anchorId="0B65DDCA" id="Text Box 8" o:spid="_x0000_s1028" type="#_x0000_t202" style="position:absolute;margin-left:204.6pt;margin-top:76.2pt;width:64.2pt;height:30pt;z-index:251662336;visibility:visible;mso-wrap-style:square;mso-width-percent:0;mso-height-percent:0;mso-wrap-distance-left:9pt;mso-wrap-distance-top:0;mso-wrap-distance-right:9pt;mso-wrap-distance-bottom:0;mso-position-horizontal:absolute;mso-position-horizontal-relative:text;mso-position-vertical:absolute;mso-position-vertical-relative:text;mso-width-percent:0;mso-height-percent:0;mso-width-relative:margin;mso-height-relative:margin;v-text-anchor:top" o:gfxdata="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" filled="f" stroked="f" strokeweight=".5pt">
-                <v:textbox>
-                  <w:txbxContent>
-                    <w:p>
-                      <w:pPr>
-                        <w:rPr>
-                          <w:rFonts w:ascii="Times New Roman" w:hAnsi="Times New Roman" w:cs="Times New Roman"/>
-                        </w:rPr>
-                      </w:pPr>
-                      <w:r>
-                        <w:rPr>
-                          <w:rFonts w:ascii="Times New Roman" w:hAnsi="Times New Roman" w:cs="Times New Roman"/>
-                        </w:rPr>
-                        <w:t>Object 2</w:t>
-                      </w:r>
-                    </w:p>
-                  </w:txbxContent>
-                </v:textbox>
-              </v:shape>
-            </w:pict>
-          </mc:Fallback>
-        </mc:AlternateContent>
-      </w:r>
-      <w:r>
-        <w:rPr>
-          <w:rFonts w:ascii="Times New Roman" w:hAnsi="Times New Roman" w:cs="Times New Roman"/>
-          <w:noProof/>
-          <w:sz w:val="24"/>
-          <w:szCs w:val="24"/>
-        </w:rPr>
-        <mc:AlternateContent>
-          <mc:Choice Requires="wps">
-            <w:drawing>
-              <wp:anchor distT="0" distB="0" distL="114300" distR="114300" simplePos="0" relativeHeight="251660288" behindDoc="0" locked="0" layoutInCell="1" allowOverlap="1" wp14:anchorId="64D4658F" wp14:editId="4348FDBC">
-                <wp:simplePos x="0" y="0"/>
-                <wp:positionH relativeFrom="column">
-                  <wp:posOffset>1630680</wp:posOffset>
-                </wp:positionH>
-                <wp:positionV relativeFrom="paragraph">
-                  <wp:posOffset>1051560</wp:posOffset>
-                </wp:positionV>
-                <wp:extent cx="815340" cy="381000"/>
-                <wp:effectExtent l="0" t="0" r="0" b="0"/>
-                <wp:wrapNone/>
-                <wp:docPr id="7" name="Text Box 7"/>
-                <wp:cNvGraphicFramePr/>
-                <a:graphic xmlns:a="http://schemas.openxmlformats.org/drawingml/2006/main">
-                  <a:graphicData uri="http://schemas.microsoft.com/office/word/2010/wordprocessingShape">
-                    <wps:wsp>
-                      <wps:cNvSpPr txBox="1"/>
-                      <wps:spPr>
-                        <a:xfrm>
-                          <a:off x="0" y="0"/>
-                          <a:ext cx="815340" cy="381000"/>
-                        </a:xfrm>
-                        <a:prstGeom prst="rect">
-                          <a:avLst/>
-                        </a:prstGeom>
-                        <a:noFill/>
-                        <a:ln w="6350">
-                          <a:noFill/>
-                        </a:ln>
-                        <a:effectLst/>
-                      </wps:spPr>
-                      <wps:style>
-                        <a:lnRef idx="0">
-                          <a:schemeClr val="accent1"/>
-                        </a:lnRef>
-                        <a:fillRef idx="0">
-                          <a:schemeClr val="accent1"/>
-                        </a:fillRef>
-                        <a:effectRef idx="0">
-                          <a:schemeClr val="accent1"/>
-                        </a:effectRef>
-                        <a:fontRef idx="minor">
-                          <a:schemeClr val="dk1"/>
-                        </a:fontRef>
-                      </wps:style>
-                      <wps:txbx>
-                        <w:txbxContent>
-                          <w:p>
-                            <w:pPr>
-                              <w:rPr>
-                                <w:rFonts w:ascii="Times New Roman" w:hAnsi="Times New Roman" w:cs="Times New Roman"/>
-                              </w:rPr>
-                            </w:pPr>
-                            <w:r>
-                              <w:rPr>
-                                <w:rFonts w:ascii="Times New Roman" w:hAnsi="Times New Roman" w:cs="Times New Roman"/>
-                              </w:rPr>
-                              <w:t>Object 1</w:t>
-                            </w:r>
-                          </w:p>
-                        </w:txbxContent>
-                      </wps:txbx>
-                      <wps:bodyPr rot="0" spcFirstLastPara="0" vertOverflow="overflow" horzOverflow="overflow" vert="horz" wrap="square" lIns="91440" tIns="45720" rIns="91440" bIns="45720" numCol="1" spcCol="0" rtlCol="0" fromWordArt="0" anchor="t" anchorCtr="0" forceAA="0" compatLnSpc="1">
-                        <a:prstTxWarp prst="textNoShape">
-                          <a:avLst/>
-                        </a:prstTxWarp>
-                        <a:noAutofit/>
-                      </wps:bodyPr>
-                    </wps:wsp>
-                  </a:graphicData>
-                </a:graphic>
-                <wp14:sizeRelH relativeFrom="margin">
-                  <wp14:pctWidth>0</wp14:pctWidth>
-                </wp14:sizeRelH>
-                <wp14:sizeRelV relativeFrom="margin">
-                  <wp14:pctHeight>0</wp14:pctHeight>
-                </wp14:sizeRelV>
-              </wp:anchor>
-            </w:drawing>
-          </mc:Choice>
-          <mc:Fallback>
-            <w:pict>
-              <v:shape w14:anchorId="64D4658F" id="Text Box 7" o:spid="_x0000_s1029" type="#_x0000_t202" style="position:absolute;margin-left:128.4pt;margin-top:82.8pt;width:64.2pt;height:30pt;z-index:251660288;visibility:visible;mso-wrap-style:square;mso-width-percent:0;mso-height-percent:0;mso-wrap-distance-left:9pt;mso-wrap-distance-top:0;mso-wrap-distance-right:9pt;mso-wrap-distance-bottom:0;mso-position-horizontal:absolute;mso-position-horizontal-relative:text;mso-position-vertical:absolute;mso-position-vertical-relative:text;mso-width-percent:0;mso-height-percent:0;mso-width-relative:margin;mso-height-relative:margin;v-text-anchor:top" o:gfxdata="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" filled="f" stroked="f" strokeweight=".5pt">
-                <v:textbox>
-                  <w:txbxContent>
-                    <w:p>
-                      <w:pPr>
-                        <w:rPr>
-                          <w:rFonts w:ascii="Times New Roman" w:hAnsi="Times New Roman" w:cs="Times New Roman"/>
-                        </w:rPr>
-                      </w:pPr>
-                      <w:r>
-                        <w:rPr>
-                          <w:rFonts w:ascii="Times New Roman" w:hAnsi="Times New Roman" w:cs="Times New Roman"/>
-                        </w:rPr>
-                        <w:t>Object 1</w:t>
-                      </w:r>
-                    </w:p>
-                  </w:txbxContent>
-                </v:textbox>
-              </v:shape>
-            </w:pict>
-          </mc:Fallback>
-        </mc:AlternateContent>
-      </w:r>
-      <w:r>
-        <w:rPr>
-          <w:rFonts w:ascii="Times New Roman" w:hAnsi="Times New Roman" w:cs="Times New Roman"/>
-          <w:noProof/>
-          <w:sz w:val="24"/>
-          <w:szCs w:val="24"/>
-        </w:rPr>
-        <mc:AlternateContent>
-          <mc:Choice Requires="wps">
-            <w:drawing>
-              <wp:anchor distT="0" distB="0" distL="114300" distR="114300" simplePos="0" relativeHeight="251673600" behindDoc="0" locked="0" layoutInCell="1" allowOverlap="1" wp14:anchorId="092294EF" wp14:editId="0EB837F8">
-                <wp:simplePos x="0" y="0"/>
-                <wp:positionH relativeFrom="column">
-                  <wp:posOffset>2575560</wp:posOffset>
-                </wp:positionH>
-                <wp:positionV relativeFrom="paragraph">
-                  <wp:posOffset>434340</wp:posOffset>
-                </wp:positionV>
-                <wp:extent cx="548640" cy="449580"/>
-                <wp:effectExtent l="0" t="0" r="0" b="7620"/>
-                <wp:wrapNone/>
-                <wp:docPr id="9" name="Text Box 9"/>
-                <wp:cNvGraphicFramePr/>
-                <a:graphic xmlns:a="http://schemas.openxmlformats.org/drawingml/2006/main">
-                  <a:graphicData uri="http://schemas.microsoft.com/office/word/2010/wordprocessingShape">
-                    <wps:wsp>
-                      <wps:cNvSpPr txBox="1"/>
-                      <wps:spPr>
-                        <a:xfrm>
-                          <a:off x="0" y="0"/>
-                          <a:ext cx="548640" cy="449580"/>
+                          <a:ext cx="457200" cy="363416"/>
                         </a:xfrm>
                         <a:prstGeom prst="rect">
                           <a:avLst/>
@@ -1144,13 +401,7 @@
                                       <w:rPr>
                                         <w:rFonts w:ascii="Cambria Math" w:hAnsi="Cambria Math"/>
                                       </w:rPr>
-                                      <m:t>1</m:t>
-                                    </m:r>
-                                    <m:r>
-                                      <w:rPr>
-                                        <w:rFonts w:ascii="Cambria Math" w:hAnsi="Cambria Math"/>
-                                      </w:rPr>
-                                      <m:t xml:space="preserve"> </m:t>
+                                      <m:t xml:space="preserve">2 </m:t>
                                     </m:r>
                                     <m:r>
                                       <m:rPr>
@@ -1165,13 +416,7 @@
                                       <w:rPr>
                                         <w:rFonts w:ascii="Cambria Math" w:hAnsi="Cambria Math"/>
                                       </w:rPr>
-                                      <m:t xml:space="preserve"> </m:t>
-                                    </m:r>
-                                    <m:r>
-                                      <w:rPr>
-                                        <w:rFonts w:ascii="Cambria Math" w:hAnsi="Cambria Math"/>
-                                      </w:rPr>
-                                      <m:t>2</m:t>
+                                      <m:t xml:space="preserve"> 1</m:t>
                                     </m:r>
                                   </m:sub>
                                 </m:sSub>
@@ -1192,12 +437,15 @@
                 <wp14:sizeRelH relativeFrom="margin">
                   <wp14:pctWidth>0</wp14:pctWidth>
                 </wp14:sizeRelH>
+                <wp14:sizeRelV relativeFrom="margin">
+                  <wp14:pctHeight>0</wp14:pctHeight>
+                </wp14:sizeRelV>
               </wp:anchor>
             </w:drawing>
           </mc:Choice>
           <mc:Fallback>
             <w:pict>
-              <v:shape w14:anchorId="092294EF" id="Text Box 9" o:spid="_x0000_s1030" type="#_x0000_t202" style="position:absolute;margin-left:202.8pt;margin-top:34.2pt;width:43.2pt;height:35.4pt;z-index:251673600;visibility:visible;mso-wrap-style:square;mso-width-percent:0;mso-wrap-distance-left:9pt;mso-wrap-distance-top:0;mso-wrap-distance-right:9pt;mso-wrap-distance-bottom:0;mso-position-horizontal:absolute;mso-position-horizontal-relative:text;mso-position-vertical:absolute;mso-position-vertical-relative:text;mso-width-percent:0;mso-width-relative:margin;v-text-anchor:top" o:gfxdata="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" filled="f" stroked="f" strokeweight=".5pt">
+              <v:shape w14:anchorId="4C47DFD6" id="Text Box 6" o:spid="_x0000_s1027" type="#_x0000_t202" style="position:absolute;margin-left:129.2pt;margin-top:112.2pt;width:36pt;height:28.6pt;z-index:251656704;visibility:visible;mso-wrap-style:square;mso-width-percent:0;mso-height-percent:0;mso-wrap-distance-left:9pt;mso-wrap-distance-top:0;mso-wrap-distance-right:9pt;mso-wrap-distance-bottom:0;mso-position-horizontal:absolute;mso-position-horizontal-relative:text;mso-position-vertical:absolute;mso-position-vertical-relative:text;mso-width-percent:0;mso-height-percent:0;mso-width-relative:margin;mso-height-relative:margin;v-text-anchor:top" o:gfxdata="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" filled="f" stroked="f" strokeweight=".5pt">
                 <v:textbox>
                   <w:txbxContent>
                     <w:p>
@@ -1238,13 +486,7 @@
                                 <w:rPr>
                                   <w:rFonts w:ascii="Cambria Math" w:hAnsi="Cambria Math"/>
                                 </w:rPr>
-                                <m:t>1</m:t>
-                              </m:r>
-                              <m:r>
-                                <w:rPr>
-                                  <w:rFonts w:ascii="Cambria Math" w:hAnsi="Cambria Math"/>
-                                </w:rPr>
-                                <m:t xml:space="preserve"> </m:t>
+                                <m:t xml:space="preserve">2 </m:t>
                               </m:r>
                               <m:r>
                                 <m:rPr>
@@ -1259,13 +501,7 @@
                                 <w:rPr>
                                   <w:rFonts w:ascii="Cambria Math" w:hAnsi="Cambria Math"/>
                                 </w:rPr>
-                                <m:t xml:space="preserve"> </m:t>
-                              </m:r>
-                              <m:r>
-                                <w:rPr>
-                                  <w:rFonts w:ascii="Cambria Math" w:hAnsi="Cambria Math"/>
-                                </w:rPr>
-                                <m:t>2</m:t>
+                                <m:t xml:space="preserve"> 1</m:t>
                               </m:r>
                             </m:sub>
                           </m:sSub>
@@ -1289,16 +525,246 @@
         <mc:AlternateContent>
           <mc:Choice Requires="wps">
             <w:drawing>
-              <wp:anchor distT="0" distB="0" distL="114300" distR="114300" simplePos="0" relativeHeight="251674624" behindDoc="0" locked="0" layoutInCell="1" allowOverlap="1" wp14:anchorId="2649DB38" wp14:editId="7A6BB3A1">
+              <wp:anchor distT="0" distB="0" distL="114300" distR="114300" simplePos="0" relativeHeight="251667968" behindDoc="0" locked="0" layoutInCell="1" allowOverlap="1" wp14:anchorId="64D4658F" wp14:editId="4348FDBC">
                 <wp:simplePos x="0" y="0"/>
                 <wp:positionH relativeFrom="column">
-                  <wp:posOffset>2278380</wp:posOffset>
+                  <wp:posOffset>2248976</wp:posOffset>
                 </wp:positionH>
                 <wp:positionV relativeFrom="paragraph">
-                  <wp:posOffset>1112520</wp:posOffset>
+                  <wp:posOffset>1354317</wp:posOffset>
                 </wp:positionV>
-                <wp:extent cx="175260" cy="175260"/>
-                <wp:effectExtent l="0" t="0" r="15240" b="15240"/>
+                <wp:extent cx="778565" cy="294861"/>
+                <wp:effectExtent l="0" t="0" r="0" b="0"/>
+                <wp:wrapNone/>
+                <wp:docPr id="7" name="Text Box 7"/>
+                <wp:cNvGraphicFramePr/>
+                <a:graphic xmlns:a="http://schemas.openxmlformats.org/drawingml/2006/main">
+                  <a:graphicData uri="http://schemas.microsoft.com/office/word/2010/wordprocessingShape">
+                    <wps:wsp>
+                      <wps:cNvSpPr txBox="1"/>
+                      <wps:spPr>
+                        <a:xfrm>
+                          <a:off x="0" y="0"/>
+                          <a:ext cx="778565" cy="294861"/>
+                        </a:xfrm>
+                        <a:prstGeom prst="rect">
+                          <a:avLst/>
+                        </a:prstGeom>
+                        <a:noFill/>
+                        <a:ln w="6350">
+                          <a:noFill/>
+                        </a:ln>
+                        <a:effectLst/>
+                      </wps:spPr>
+                      <wps:style>
+                        <a:lnRef idx="0">
+                          <a:schemeClr val="accent1"/>
+                        </a:lnRef>
+                        <a:fillRef idx="0">
+                          <a:schemeClr val="accent1"/>
+                        </a:fillRef>
+                        <a:effectRef idx="0">
+                          <a:schemeClr val="accent1"/>
+                        </a:effectRef>
+                        <a:fontRef idx="minor">
+                          <a:schemeClr val="dk1"/>
+                        </a:fontRef>
+                      </wps:style>
+                      <wps:txbx>
+                        <w:txbxContent>
+                          <w:p>
+                            <w:pPr>
+                              <w:rPr>
+                                <w:rFonts w:cstheme="minorHAnsi"/>
+                              </w:rPr>
+                            </w:pPr>
+                            <w:r>
+                              <w:rPr>
+                                <w:rFonts w:cstheme="minorHAnsi"/>
+                              </w:rPr>
+                              <w:t>Object 1</w:t>
+                            </w:r>
+                          </w:p>
+                        </w:txbxContent>
+                      </wps:txbx>
+                      <wps:bodyPr rot="0" spcFirstLastPara="0" vertOverflow="overflow" horzOverflow="overflow" vert="horz" wrap="square" lIns="91440" tIns="45720" rIns="91440" bIns="45720" numCol="1" spcCol="0" rtlCol="0" fromWordArt="0" anchor="t" anchorCtr="0" forceAA="0" compatLnSpc="1">
+                        <a:prstTxWarp prst="textNoShape">
+                          <a:avLst/>
+                        </a:prstTxWarp>
+                        <a:noAutofit/>
+                      </wps:bodyPr>
+                    </wps:wsp>
+                  </a:graphicData>
+                </a:graphic>
+                <wp14:sizeRelH relativeFrom="margin">
+                  <wp14:pctWidth>0</wp14:pctWidth>
+                </wp14:sizeRelH>
+                <wp14:sizeRelV relativeFrom="margin">
+                  <wp14:pctHeight>0</wp14:pctHeight>
+                </wp14:sizeRelV>
+              </wp:anchor>
+            </w:drawing>
+          </mc:Choice>
+          <mc:Fallback>
+            <w:pict>
+              <v:shape w14:anchorId="64D4658F" id="Text Box 7" o:spid="_x0000_s1028" type="#_x0000_t202" style="position:absolute;margin-left:177.1pt;margin-top:106.65pt;width:61.3pt;height:23.2pt;z-index:251667968;visibility:visible;mso-wrap-style:square;mso-width-percent:0;mso-height-percent:0;mso-wrap-distance-left:9pt;mso-wrap-distance-top:0;mso-wrap-distance-right:9pt;mso-wrap-distance-bottom:0;mso-position-horizontal:absolute;mso-position-horizontal-relative:text;mso-position-vertical:absolute;mso-position-vertical-relative:text;mso-width-percent:0;mso-height-percent:0;mso-width-relative:margin;mso-height-relative:margin;v-text-anchor:top" o:gfxdata="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" filled="f" stroked="f" strokeweight=".5pt">
+                <v:textbox>
+                  <w:txbxContent>
+                    <w:p>
+                      <w:pPr>
+                        <w:rPr>
+                          <w:rFonts w:cstheme="minorHAnsi"/>
+                        </w:rPr>
+                      </w:pPr>
+                      <w:r>
+                        <w:rPr>
+                          <w:rFonts w:cstheme="minorHAnsi"/>
+                        </w:rPr>
+                        <w:t>Object 1</w:t>
+                      </w:r>
+                    </w:p>
+                  </w:txbxContent>
+                </v:textbox>
+              </v:shape>
+            </w:pict>
+          </mc:Fallback>
+        </mc:AlternateContent>
+      </w:r>
+      <w:r>
+        <w:rPr>
+          <w:rFonts w:ascii="Times New Roman" w:hAnsi="Times New Roman" w:cs="Times New Roman"/>
+          <w:noProof/>
+          <w:sz w:val="24"/>
+          <w:szCs w:val="24"/>
+        </w:rPr>
+        <mc:AlternateContent>
+          <mc:Choice Requires="wps">
+            <w:drawing>
+              <wp:anchor distT="0" distB="0" distL="114300" distR="114300" simplePos="0" relativeHeight="251676160" behindDoc="0" locked="0" layoutInCell="1" allowOverlap="1" wp14:anchorId="0B65DDCA" wp14:editId="5DFA4275">
+                <wp:simplePos x="0" y="0"/>
+                <wp:positionH relativeFrom="column">
+                  <wp:posOffset>2090254</wp:posOffset>
+                </wp:positionH>
+                <wp:positionV relativeFrom="paragraph">
+                  <wp:posOffset>774948</wp:posOffset>
+                </wp:positionV>
+                <wp:extent cx="692426" cy="274982"/>
+                <wp:effectExtent l="0" t="0" r="0" b="0"/>
+                <wp:wrapNone/>
+                <wp:docPr id="8" name="Text Box 8"/>
+                <wp:cNvGraphicFramePr/>
+                <a:graphic xmlns:a="http://schemas.openxmlformats.org/drawingml/2006/main">
+                  <a:graphicData uri="http://schemas.microsoft.com/office/word/2010/wordprocessingShape">
+                    <wps:wsp>
+                      <wps:cNvSpPr txBox="1"/>
+                      <wps:spPr>
+                        <a:xfrm>
+                          <a:off x="0" y="0"/>
+                          <a:ext cx="692426" cy="274982"/>
+                        </a:xfrm>
+                        <a:prstGeom prst="rect">
+                          <a:avLst/>
+                        </a:prstGeom>
+                        <a:noFill/>
+                        <a:ln w="6350">
+                          <a:noFill/>
+                        </a:ln>
+                        <a:effectLst/>
+                      </wps:spPr>
+                      <wps:style>
+                        <a:lnRef idx="0">
+                          <a:schemeClr val="accent1"/>
+                        </a:lnRef>
+                        <a:fillRef idx="0">
+                          <a:schemeClr val="accent1"/>
+                        </a:fillRef>
+                        <a:effectRef idx="0">
+                          <a:schemeClr val="accent1"/>
+                        </a:effectRef>
+                        <a:fontRef idx="minor">
+                          <a:schemeClr val="dk1"/>
+                        </a:fontRef>
+                      </wps:style>
+                      <wps:txbx>
+                        <w:txbxContent>
+                          <w:p>
+                            <w:pPr>
+                              <w:rPr>
+                                <w:rFonts w:cstheme="minorHAnsi"/>
+                              </w:rPr>
+                            </w:pPr>
+                            <w:r>
+                              <w:rPr>
+                                <w:rFonts w:cstheme="minorHAnsi"/>
+                              </w:rPr>
+                              <w:t>Object 2</w:t>
+                            </w:r>
+                          </w:p>
+                        </w:txbxContent>
+                      </wps:txbx>
+                      <wps:bodyPr rot="0" spcFirstLastPara="0" vertOverflow="overflow" horzOverflow="overflow" vert="horz" wrap="square" lIns="91440" tIns="45720" rIns="91440" bIns="45720" numCol="1" spcCol="0" rtlCol="0" fromWordArt="0" anchor="t" anchorCtr="0" forceAA="0" compatLnSpc="1">
+                        <a:prstTxWarp prst="textNoShape">
+                          <a:avLst/>
+                        </a:prstTxWarp>
+                        <a:noAutofit/>
+                      </wps:bodyPr>
+                    </wps:wsp>
+                  </a:graphicData>
+                </a:graphic>
+                <wp14:sizeRelH relativeFrom="margin">
+                  <wp14:pctWidth>0</wp14:pctWidth>
+                </wp14:sizeRelH>
+                <wp14:sizeRelV relativeFrom="margin">
+                  <wp14:pctHeight>0</wp14:pctHeight>
+                </wp14:sizeRelV>
+              </wp:anchor>
+            </w:drawing>
+          </mc:Choice>
+          <mc:Fallback>
+            <w:pict>
+              <v:shape w14:anchorId="0B65DDCA" id="Text Box 8" o:spid="_x0000_s1029" type="#_x0000_t202" style="position:absolute;margin-left:164.6pt;margin-top:61pt;width:54.5pt;height:21.65pt;z-index:251676160;visibility:visible;mso-wrap-style:square;mso-width-percent:0;mso-height-percent:0;mso-wrap-distance-left:9pt;mso-wrap-distance-top:0;mso-wrap-distance-right:9pt;mso-wrap-distance-bottom:0;mso-position-horizontal:absolute;mso-position-horizontal-relative:text;mso-position-vertical:absolute;mso-position-vertical-relative:text;mso-width-percent:0;mso-height-percent:0;mso-width-relative:margin;mso-height-relative:margin;v-text-anchor:top" o:gfxdata="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" filled="f" stroked="f" strokeweight=".5pt">
+                <v:textbox>
+                  <w:txbxContent>
+                    <w:p>
+                      <w:pPr>
+                        <w:rPr>
+                          <w:rFonts w:cstheme="minorHAnsi"/>
+                        </w:rPr>
+                      </w:pPr>
+                      <w:r>
+                        <w:rPr>
+                          <w:rFonts w:cstheme="minorHAnsi"/>
+                        </w:rPr>
+                        <w:t>Object 2</w:t>
+                      </w:r>
+                    </w:p>
+                  </w:txbxContent>
+                </v:textbox>
+              </v:shape>
+            </w:pict>
+          </mc:Fallback>
+        </mc:AlternateContent>
+      </w:r>
+      <w:r>
+        <w:rPr>
+          <w:rFonts w:ascii="Times New Roman" w:hAnsi="Times New Roman" w:cs="Times New Roman"/>
+          <w:noProof/>
+          <w:sz w:val="24"/>
+          <w:szCs w:val="24"/>
+        </w:rPr>
+        <mc:AlternateContent>
+          <mc:Choice Requires="wps">
+            <w:drawing>
+              <wp:anchor distT="0" distB="0" distL="114300" distR="114300" simplePos="0" relativeHeight="251692544" behindDoc="0" locked="0" layoutInCell="1" allowOverlap="1" wp14:anchorId="2649DB38" wp14:editId="7A6BB3A1">
+                <wp:simplePos x="0" y="0"/>
+                <wp:positionH relativeFrom="column">
+                  <wp:posOffset>2205493</wp:posOffset>
+                </wp:positionH>
+                <wp:positionV relativeFrom="paragraph">
+                  <wp:posOffset>1151890</wp:posOffset>
+                </wp:positionV>
+                <wp:extent cx="274320" cy="274320"/>
+                <wp:effectExtent l="57150" t="57150" r="0" b="49530"/>
                 <wp:wrapNone/>
                 <wp:docPr id="1" name="Oval 1"/>
                 <wp:cNvGraphicFramePr/>
@@ -1309,7 +775,7 @@
                       <wps:spPr>
                         <a:xfrm>
                           <a:off x="0" y="0"/>
-                          <a:ext cx="175260" cy="175260"/>
+                          <a:ext cx="274320" cy="274320"/>
                         </a:xfrm>
                         <a:prstGeom prst="ellipse">
                           <a:avLst/>
@@ -1320,11 +786,19 @@
                             <a:lumOff val="35000"/>
                           </a:schemeClr>
                         </a:solidFill>
-                        <a:ln>
+                        <a:ln w="6350">
                           <a:solidFill>
                             <a:schemeClr val="tx1"/>
                           </a:solidFill>
                         </a:ln>
+                        <a:scene3d>
+                          <a:camera prst="orthographicFront"/>
+                          <a:lightRig rig="threePt" dir="t"/>
+                        </a:scene3d>
+                        <a:sp3d>
+                          <a:bevelT w="137160" h="137160"/>
+                          <a:bevelB w="137160" h="137160"/>
+                        </a:sp3d>
                       </wps:spPr>
                       <wps:style>
                         <a:lnRef idx="2">
@@ -1351,12 +825,347 @@
                     </wps:wsp>
                   </a:graphicData>
                 </a:graphic>
+                <wp14:sizeRelH relativeFrom="margin">
+                  <wp14:pctWidth>0</wp14:pctWidth>
+                </wp14:sizeRelH>
+                <wp14:sizeRelV relativeFrom="margin">
+                  <wp14:pctHeight>0</wp14:pctHeight>
+                </wp14:sizeRelV>
               </wp:anchor>
             </w:drawing>
           </mc:Choice>
           <mc:Fallback>
             <w:pict>
-              <v:oval w14:anchorId="2CF5B9C5" id="Oval 1" o:spid="_x0000_s1026" style="position:absolute;margin-left:179.4pt;margin-top:87.6pt;width:13.8pt;height:13.8pt;z-index:251674624;visibility:visible;mso-wrap-style:square;mso-wrap-distance-left:9pt;mso-wrap-distance-top:0;mso-wrap-distance-right:9pt;mso-wrap-distance-bottom:0;mso-position-horizontal:absolute;mso-position-horizontal-relative:text;mso-position-vertical:absolute;mso-position-vertical-relative:text;v-text-anchor:middle" o:gfxdata="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" fillcolor="#5a5a5a [2109]" strokecolor="black [3213]" strokeweight="2pt"/>
+              <v:oval w14:anchorId="4093DF01" id="Oval 1" o:spid="_x0000_s1026" style="position:absolute;margin-left:173.65pt;margin-top:90.7pt;width:21.6pt;height:21.6pt;z-index:251692544;visibility:visible;mso-wrap-style:square;mso-width-percent:0;mso-height-percent:0;mso-wrap-distance-left:9pt;mso-wrap-distance-top:0;mso-wrap-distance-right:9pt;mso-wrap-distance-bottom:0;mso-position-horizontal:absolute;mso-position-horizontal-relative:text;mso-position-vertical:absolute;mso-position-vertical-relative:text;mso-width-percent:0;mso-height-percent:0;mso-width-relative:margin;mso-height-relative:margin;v-text-anchor:middle" o:gfxdata="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" fillcolor="#5a5a5a [2109]" strokecolor="black [3213]" strokeweight=".5pt"/>
+            </w:pict>
+          </mc:Fallback>
+        </mc:AlternateContent>
+      </w:r>
+      <w:r>
+        <w:rPr>
+          <w:rFonts w:ascii="Times New Roman" w:hAnsi="Times New Roman" w:cs="Times New Roman"/>
+          <w:noProof/>
+          <w:sz w:val="24"/>
+          <w:szCs w:val="24"/>
+        </w:rPr>
+        <mc:AlternateContent>
+          <mc:Choice Requires="wps">
+            <w:drawing>
+              <wp:anchor distT="0" distB="0" distL="114300" distR="114300" simplePos="0" relativeHeight="251647488" behindDoc="0" locked="0" layoutInCell="1" allowOverlap="1" wp14:anchorId="623AE684" wp14:editId="08AA5243">
+                <wp:simplePos x="0" y="0"/>
+                <wp:positionH relativeFrom="column">
+                  <wp:posOffset>0</wp:posOffset>
+                </wp:positionH>
+                <wp:positionV relativeFrom="paragraph">
+                  <wp:posOffset>889000</wp:posOffset>
+                </wp:positionV>
+                <wp:extent cx="1363980" cy="373380"/>
+                <wp:effectExtent l="0" t="0" r="0" b="7620"/>
+                <wp:wrapNone/>
+                <wp:docPr id="5" name="Text Box 5"/>
+                <wp:cNvGraphicFramePr/>
+                <a:graphic xmlns:a="http://schemas.openxmlformats.org/drawingml/2006/main">
+                  <a:graphicData uri="http://schemas.microsoft.com/office/word/2010/wordprocessingShape">
+                    <wps:wsp>
+                      <wps:cNvSpPr txBox="1"/>
+                      <wps:spPr>
+                        <a:xfrm>
+                          <a:off x="0" y="0"/>
+                          <a:ext cx="1363980" cy="373380"/>
+                        </a:xfrm>
+                        <a:prstGeom prst="rect">
+                          <a:avLst/>
+                        </a:prstGeom>
+                        <a:noFill/>
+                        <a:ln w="6350">
+                          <a:noFill/>
+                        </a:ln>
+                        <a:effectLst/>
+                      </wps:spPr>
+                      <wps:style>
+                        <a:lnRef idx="0">
+                          <a:schemeClr val="accent1"/>
+                        </a:lnRef>
+                        <a:fillRef idx="0">
+                          <a:schemeClr val="accent1"/>
+                        </a:fillRef>
+                        <a:effectRef idx="0">
+                          <a:schemeClr val="accent1"/>
+                        </a:effectRef>
+                        <a:fontRef idx="minor">
+                          <a:schemeClr val="dk1"/>
+                        </a:fontRef>
+                      </wps:style>
+                      <wps:txbx>
+                        <w:txbxContent>
+                          <w:p>
+                            <m:oMathPara>
+                              <m:oMath>
+                                <m:sSub>
+                                  <m:sSubPr>
+                                    <m:ctrlPr>
+                                      <w:rPr>
+                                        <w:rFonts w:ascii="Cambria Math" w:hAnsi="Cambria Math"/>
+                                        <w:i/>
+                                      </w:rPr>
+                                    </m:ctrlPr>
+                                  </m:sSubPr>
+                                  <m:e>
+                                    <m:acc>
+                                      <m:accPr>
+                                        <m:chr m:val="⃗"/>
+                                        <m:ctrlPr>
+                                          <w:rPr>
+                                            <w:rFonts w:ascii="Cambria Math" w:hAnsi="Cambria Math"/>
+                                            <w:i/>
+                                          </w:rPr>
+                                        </m:ctrlPr>
+                                      </m:accPr>
+                                      <m:e>
+                                        <m:r>
+                                          <w:rPr>
+                                            <w:rFonts w:ascii="Cambria Math" w:hAnsi="Cambria Math"/>
+                                          </w:rPr>
+                                          <m:t>F</m:t>
+                                        </m:r>
+                                      </m:e>
+                                    </m:acc>
+                                  </m:e>
+                                  <m:sub>
+                                    <m:r>
+                                      <w:rPr>
+                                        <w:rFonts w:ascii="Cambria Math" w:hAnsi="Cambria Math"/>
+                                      </w:rPr>
+                                      <m:t xml:space="preserve">1 </m:t>
+                                    </m:r>
+                                    <m:r>
+                                      <m:rPr>
+                                        <m:sty m:val="p"/>
+                                      </m:rPr>
+                                      <w:rPr>
+                                        <w:rFonts w:ascii="Cambria Math" w:hAnsi="Cambria Math"/>
+                                      </w:rPr>
+                                      <m:t>on</m:t>
+                                    </m:r>
+                                    <m:r>
+                                      <w:rPr>
+                                        <w:rFonts w:ascii="Cambria Math" w:hAnsi="Cambria Math"/>
+                                      </w:rPr>
+                                      <m:t xml:space="preserve"> 2</m:t>
+                                    </m:r>
+                                  </m:sub>
+                                </m:sSub>
+                                <m:r>
+                                  <w:rPr>
+                                    <w:rFonts w:ascii="Cambria Math" w:hAnsi="Cambria Math"/>
+                                  </w:rPr>
+                                  <m:t>=-</m:t>
+                                </m:r>
+                                <m:sSub>
+                                  <m:sSubPr>
+                                    <m:ctrlPr>
+                                      <w:rPr>
+                                        <w:rFonts w:ascii="Cambria Math" w:hAnsi="Cambria Math"/>
+                                        <w:i/>
+                                      </w:rPr>
+                                    </m:ctrlPr>
+                                  </m:sSubPr>
+                                  <m:e>
+                                    <m:acc>
+                                      <m:accPr>
+                                        <m:chr m:val="⃗"/>
+                                        <m:ctrlPr>
+                                          <w:rPr>
+                                            <w:rFonts w:ascii="Cambria Math" w:hAnsi="Cambria Math"/>
+                                            <w:i/>
+                                          </w:rPr>
+                                        </m:ctrlPr>
+                                      </m:accPr>
+                                      <m:e>
+                                        <m:r>
+                                          <w:rPr>
+                                            <w:rFonts w:ascii="Cambria Math" w:hAnsi="Cambria Math"/>
+                                          </w:rPr>
+                                          <m:t>F</m:t>
+                                        </m:r>
+                                      </m:e>
+                                    </m:acc>
+                                  </m:e>
+                                  <m:sub>
+                                    <m:r>
+                                      <w:rPr>
+                                        <w:rFonts w:ascii="Cambria Math" w:hAnsi="Cambria Math"/>
+                                      </w:rPr>
+                                      <m:t xml:space="preserve">2 </m:t>
+                                    </m:r>
+                                    <m:r>
+                                      <m:rPr>
+                                        <m:sty m:val="p"/>
+                                      </m:rPr>
+                                      <w:rPr>
+                                        <w:rFonts w:ascii="Cambria Math" w:hAnsi="Cambria Math"/>
+                                      </w:rPr>
+                                      <m:t>on</m:t>
+                                    </m:r>
+                                    <m:r>
+                                      <w:rPr>
+                                        <w:rFonts w:ascii="Cambria Math" w:hAnsi="Cambria Math"/>
+                                      </w:rPr>
+                                      <m:t xml:space="preserve"> 1</m:t>
+                                    </m:r>
+                                  </m:sub>
+                                </m:sSub>
+                              </m:oMath>
+                            </m:oMathPara>
+                          </w:p>
+                        </w:txbxContent>
+                      </wps:txbx>
+                      <wps:bodyPr rot="0" spcFirstLastPara="0" vertOverflow="overflow" horzOverflow="overflow" vert="horz" wrap="square" lIns="91440" tIns="45720" rIns="91440" bIns="45720" numCol="1" spcCol="0" rtlCol="0" fromWordArt="0" anchor="t" anchorCtr="0" forceAA="0" compatLnSpc="1">
+                        <a:prstTxWarp prst="textNoShape">
+                          <a:avLst/>
+                        </a:prstTxWarp>
+                        <a:noAutofit/>
+                      </wps:bodyPr>
+                    </wps:wsp>
+                  </a:graphicData>
+                </a:graphic>
+                <wp14:sizeRelH relativeFrom="margin">
+                  <wp14:pctWidth>0</wp14:pctWidth>
+                </wp14:sizeRelH>
+                <wp14:sizeRelV relativeFrom="margin">
+                  <wp14:pctHeight>0</wp14:pctHeight>
+                </wp14:sizeRelV>
+              </wp:anchor>
+            </w:drawing>
+          </mc:Choice>
+          <mc:Fallback>
+            <w:pict>
+              <v:shape w14:anchorId="623AE684" id="Text Box 5" o:spid="_x0000_s1030" type="#_x0000_t202" style="position:absolute;margin-left:0;margin-top:70pt;width:107.4pt;height:29.4pt;z-index:251647488;visibility:visible;mso-wrap-style:square;mso-width-percent:0;mso-height-percent:0;mso-wrap-distance-left:9pt;mso-wrap-distance-top:0;mso-wrap-distance-right:9pt;mso-wrap-distance-bottom:0;mso-position-horizontal:absolute;mso-position-horizontal-relative:text;mso-position-vertical:absolute;mso-position-vertical-relative:text;mso-width-percent:0;mso-height-percent:0;mso-width-relative:margin;mso-height-relative:margin;v-text-anchor:top" o:gfxdata="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" filled="f" stroked="f" strokeweight=".5pt">
+                <v:textbox>
+                  <w:txbxContent>
+                    <w:p>
+                      <m:oMathPara>
+                        <m:oMath>
+                          <m:sSub>
+                            <m:sSubPr>
+                              <m:ctrlPr>
+                                <w:rPr>
+                                  <w:rFonts w:ascii="Cambria Math" w:hAnsi="Cambria Math"/>
+                                  <w:i/>
+                                </w:rPr>
+                              </m:ctrlPr>
+                            </m:sSubPr>
+                            <m:e>
+                              <m:acc>
+                                <m:accPr>
+                                  <m:chr m:val="⃗"/>
+                                  <m:ctrlPr>
+                                    <w:rPr>
+                                      <w:rFonts w:ascii="Cambria Math" w:hAnsi="Cambria Math"/>
+                                      <w:i/>
+                                    </w:rPr>
+                                  </m:ctrlPr>
+                                </m:accPr>
+                                <m:e>
+                                  <m:r>
+                                    <w:rPr>
+                                      <w:rFonts w:ascii="Cambria Math" w:hAnsi="Cambria Math"/>
+                                    </w:rPr>
+                                    <m:t>F</m:t>
+                                  </m:r>
+                                </m:e>
+                              </m:acc>
+                            </m:e>
+                            <m:sub>
+                              <m:r>
+                                <w:rPr>
+                                  <w:rFonts w:ascii="Cambria Math" w:hAnsi="Cambria Math"/>
+                                </w:rPr>
+                                <m:t xml:space="preserve">1 </m:t>
+                              </m:r>
+                              <m:r>
+                                <m:rPr>
+                                  <m:sty m:val="p"/>
+                                </m:rPr>
+                                <w:rPr>
+                                  <w:rFonts w:ascii="Cambria Math" w:hAnsi="Cambria Math"/>
+                                </w:rPr>
+                                <m:t>on</m:t>
+                              </m:r>
+                              <m:r>
+                                <w:rPr>
+                                  <w:rFonts w:ascii="Cambria Math" w:hAnsi="Cambria Math"/>
+                                </w:rPr>
+                                <m:t xml:space="preserve"> 2</m:t>
+                              </m:r>
+                            </m:sub>
+                          </m:sSub>
+                          <m:r>
+                            <w:rPr>
+                              <w:rFonts w:ascii="Cambria Math" w:hAnsi="Cambria Math"/>
+                            </w:rPr>
+                            <m:t>=-</m:t>
+                          </m:r>
+                          <m:sSub>
+                            <m:sSubPr>
+                              <m:ctrlPr>
+                                <w:rPr>
+                                  <w:rFonts w:ascii="Cambria Math" w:hAnsi="Cambria Math"/>
+                                  <w:i/>
+                                </w:rPr>
+                              </m:ctrlPr>
+                            </m:sSubPr>
+                            <m:e>
+                              <m:acc>
+                                <m:accPr>
+                                  <m:chr m:val="⃗"/>
+                                  <m:ctrlPr>
+                                    <w:rPr>
+                                      <w:rFonts w:ascii="Cambria Math" w:hAnsi="Cambria Math"/>
+                                      <w:i/>
+                                    </w:rPr>
+                                  </m:ctrlPr>
+                                </m:accPr>
+                                <m:e>
+                                  <m:r>
+                                    <w:rPr>
+                                      <w:rFonts w:ascii="Cambria Math" w:hAnsi="Cambria Math"/>
+                                    </w:rPr>
+                                    <m:t>F</m:t>
+                                  </m:r>
+                                </m:e>
+                              </m:acc>
+                            </m:e>
+                            <m:sub>
+                              <m:r>
+                                <w:rPr>
+                                  <w:rFonts w:ascii="Cambria Math" w:hAnsi="Cambria Math"/>
+                                </w:rPr>
+                                <m:t xml:space="preserve">2 </m:t>
+                              </m:r>
+                              <m:r>
+                                <m:rPr>
+                                  <m:sty m:val="p"/>
+                                </m:rPr>
+                                <w:rPr>
+                                  <w:rFonts w:ascii="Cambria Math" w:hAnsi="Cambria Math"/>
+                                </w:rPr>
+                                <m:t>on</m:t>
+                              </m:r>
+                              <m:r>
+                                <w:rPr>
+                                  <w:rFonts w:ascii="Cambria Math" w:hAnsi="Cambria Math"/>
+                                </w:rPr>
+                                <m:t xml:space="preserve"> 1</m:t>
+                              </m:r>
+                            </m:sub>
+                          </m:sSub>
+                        </m:oMath>
+                      </m:oMathPara>
+                    </w:p>
+                  </w:txbxContent>
+                </v:textbox>
+              </v:shape>
             </w:pict>
           </mc:Fallback>
         </mc:AlternateContent>
@@ -1379,8 +1188,8 @@
                 <wp:positionV relativeFrom="paragraph">
                   <wp:posOffset>998220</wp:posOffset>
                 </wp:positionV>
-                <wp:extent cx="175260" cy="175260"/>
-                <wp:effectExtent l="0" t="0" r="15240" b="15240"/>
+                <wp:extent cx="274320" cy="274320"/>
+                <wp:effectExtent l="57150" t="57150" r="0" b="49530"/>
                 <wp:wrapNone/>
                 <wp:docPr id="2" name="Oval 2"/>
                 <wp:cNvGraphicFramePr/>
@@ -1391,7 +1200,7 @@
                       <wps:spPr>
                         <a:xfrm>
                           <a:off x="0" y="0"/>
-                          <a:ext cx="175260" cy="175260"/>
+                          <a:ext cx="274320" cy="274320"/>
                         </a:xfrm>
                         <a:prstGeom prst="ellipse">
                           <a:avLst/>
@@ -1401,11 +1210,19 @@
                             <a:lumMod val="75000"/>
                           </a:schemeClr>
                         </a:solidFill>
-                        <a:ln>
+                        <a:ln w="6350">
                           <a:solidFill>
                             <a:schemeClr val="tx1"/>
                           </a:solidFill>
                         </a:ln>
+                        <a:scene3d>
+                          <a:camera prst="orthographicFront"/>
+                          <a:lightRig rig="threePt" dir="t"/>
+                        </a:scene3d>
+                        <a:sp3d>
+                          <a:bevelT w="137160" h="137160"/>
+                          <a:bevelB w="137160" h="137160"/>
+                        </a:sp3d>
                       </wps:spPr>
                       <wps:style>
                         <a:lnRef idx="2">
@@ -1432,12 +1249,18 @@
                     </wps:wsp>
                   </a:graphicData>
                 </a:graphic>
+                <wp14:sizeRelH relativeFrom="margin">
+                  <wp14:pctWidth>0</wp14:pctWidth>
+                </wp14:sizeRelH>
+                <wp14:sizeRelV relativeFrom="margin">
+                  <wp14:pctHeight>0</wp14:pctHeight>
+                </wp14:sizeRelV>
               </wp:anchor>
             </w:drawing>
           </mc:Choice>
           <mc:Fallback>
             <w:pict>
-              <v:oval w14:anchorId="7292F1D5" id="Oval 2" o:spid="_x0000_s1026" style="position:absolute;margin-left:192.6pt;margin-top:78.6pt;width:13.8pt;height:13.8pt;z-index:251675648;visibility:visible;mso-wrap-style:square;mso-wrap-distance-left:9pt;mso-wrap-distance-top:0;mso-wrap-distance-right:9pt;mso-wrap-distance-bottom:0;mso-position-horizontal:absolute;mso-position-horizontal-relative:text;mso-position-vertical:absolute;mso-position-vertical-relative:text;v-text-anchor:middle" o:gfxdata="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" fillcolor="#bfbfbf [2412]" strokecolor="black [3213]" strokeweight="2pt"/>
+              <v:oval w14:anchorId="538C11EC" id="Oval 2" o:spid="_x0000_s1026" style="position:absolute;margin-left:192.6pt;margin-top:78.6pt;width:21.6pt;height:21.6pt;z-index:251675648;visibility:visible;mso-wrap-style:square;mso-width-percent:0;mso-height-percent:0;mso-wrap-distance-left:9pt;mso-wrap-distance-top:0;mso-wrap-distance-right:9pt;mso-wrap-distance-bottom:0;mso-position-horizontal:absolute;mso-position-horizontal-relative:text;mso-position-vertical:absolute;mso-position-vertical-relative:text;mso-width-percent:0;mso-height-percent:0;mso-width-relative:margin;mso-height-relative:margin;v-text-anchor:middle" o:gfxdata="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" fillcolor="#bfbfbf [2412]" strokecolor="black [3213]" strokeweight=".5pt"/>
             </w:pict>
           </mc:Fallback>
         </mc:AlternateContent>
@@ -1454,7 +1277,7 @@
 </file>
 
 <file path=word/styles.xml><?xml version="1.0" encoding="utf-8"?>
-<w:styles xmlns:mc="http://schemas.openxmlformats.org/markup-compatibility/2006" xmlns:r="http://schemas.openxmlformats.org/officeDocument/2006/relationships" xmlns:w="http://schemas.openxmlformats.org/wordprocessingml/2006/main" xmlns:w14="http://schemas.microsoft.com/office/word/2010/wordml" xmlns:w15="http://schemas.microsoft.com/office/word/2012/wordml" xmlns:w16cid="http://schemas.microsoft.com/office/word/2016/wordml/cid" xmlns:w16se="http://schemas.microsoft.com/office/word/2015/wordml/symex" mc:Ignorable="w14 w15 w16se w16cid">
+<w:styles xmlns:mc="http://schemas.openxmlformats.org/markup-compatibility/2006" xmlns:r="http://schemas.openxmlformats.org/officeDocument/2006/relationships" xmlns:w="http://schemas.openxmlformats.org/wordprocessingml/2006/main" xmlns:w14="http://schemas.microsoft.com/office/word/2010/wordml" xmlns:w15="http://schemas.microsoft.com/office/word/2012/wordml" xmlns:w16se="http://schemas.microsoft.com/office/word/2015/wordml/symex" mc:Ignorable="w14 w15 w16se">
   <w:docDefaults>
     <w:rPrDefault>
       <w:rPr>
@@ -1470,7 +1293,7 @@
       </w:pPr>
     </w:pPrDefault>
   </w:docDefaults>
-  <w:latentStyles w:defLockedState="0" w:defUIPriority="99" w:defSemiHidden="0" w:defUnhideWhenUsed="0" w:defQFormat="0" w:count="375">
+  <w:latentStyles w:defLockedState="0" w:defUIPriority="99" w:defSemiHidden="0" w:defUnhideWhenUsed="0" w:defQFormat="0" w:count="371">
     <w:lsdException w:name="Normal" w:uiPriority="0" w:qFormat="1"/>
     <w:lsdException w:name="heading 1" w:uiPriority="9" w:qFormat="1"/>
     <w:lsdException w:name="heading 2" w:semiHidden="1" w:uiPriority="9" w:unhideWhenUsed="1" w:qFormat="1"/>
@@ -1625,7 +1448,7 @@
     <w:lsdException w:name="Table Web 2" w:semiHidden="1" w:unhideWhenUsed="1"/>
     <w:lsdException w:name="Table Web 3" w:semiHidden="1" w:unhideWhenUsed="1"/>
     <w:lsdException w:name="Balloon Text" w:semiHidden="1" w:unhideWhenUsed="1"/>
-    <w:lsdException w:name="Table Grid" w:semiHidden="1" w:uiPriority="59" w:unhideWhenUsed="1"/>
+    <w:lsdException w:name="Table Grid" w:uiPriority="59"/>
     <w:lsdException w:name="Table Theme" w:semiHidden="1" w:unhideWhenUsed="1"/>
     <w:lsdException w:name="Placeholder Text" w:semiHidden="1"/>
     <w:lsdException w:name="No Spacing" w:uiPriority="1" w:qFormat="1"/>
@@ -1842,10 +1665,6 @@
     <w:lsdException w:name="List Table 5 Dark Accent 6" w:uiPriority="50"/>
     <w:lsdException w:name="List Table 6 Colorful Accent 6" w:uiPriority="51"/>
     <w:lsdException w:name="List Table 7 Colorful Accent 6" w:uiPriority="52"/>
-    <w:lsdException w:name="Mention" w:semiHidden="1" w:unhideWhenUsed="1"/>
-    <w:lsdException w:name="Smart Hyperlink" w:semiHidden="1" w:unhideWhenUsed="1"/>
-    <w:lsdException w:name="Hashtag" w:semiHidden="1" w:unhideWhenUsed="1"/>
-    <w:lsdException w:name="Unresolved Mention" w:semiHidden="1" w:unhideWhenUsed="1"/>
   </w:latentStyles>
   <w:style w:type="paragraph" w:default="1" w:styleId="Normal">
     <w:name w:val="Normal"/>

</xml_diff>